<commit_message>
Chapter 5 Code update Time series
</commit_message>
<xml_diff>
--- a/DataScience/Data Science note.docx
+++ b/DataScience/Data Science note.docx
@@ -370,6 +370,27 @@
       <w:r>
         <w:t>The application of Logarithmic axes helps users to focus on the major areas in the scattered plot graph.</w:t>
       </w:r>
+    </w:p>
+    <w:p/>
+    <w:p>
+      <w:r>
+        <w:t xml:space="preserve">5.11: </w:t>
+      </w:r>
+      <w:proofErr w:type="spellStart"/>
+      <w:r>
+        <w:t>Heatmaps</w:t>
+      </w:r>
+      <w:proofErr w:type="spellEnd"/>
+      <w:r>
+        <w:t>:</w:t>
+      </w:r>
+    </w:p>
+    <w:p>
+      <w:r>
+        <w:t>This shows a better representation over scatterplots, majorly good when your points are exactly on top of each other. This tool is very good for density representation.</w:t>
+      </w:r>
+    </w:p>
+    <w:p>
       <w:bookmarkStart w:id="0" w:name="_GoBack"/>
       <w:bookmarkEnd w:id="0"/>
     </w:p>
@@ -5123,7 +5144,7 @@
   <a:extraClrSchemeLst/>
   <a:extLst>
     <a:ext uri="{05A4C25C-085E-4340-85A3-A5531E510DB2}">
-      <thm15:themeFamily xmlns="" xmlns:thm15="http://schemas.microsoft.com/office/thememl/2012/main" name="Office Theme" id="{62F939B6-93AF-4DB8-9C6B-D6C7DFDC589F}" vid="{4A3C46E8-61CC-4603-A589-7422A47A8E4A}"/>
+      <thm15:themeFamily xmlns:thm15="http://schemas.microsoft.com/office/thememl/2012/main" xmlns="" name="Office Theme" id="{62F939B6-93AF-4DB8-9C6B-D6C7DFDC589F}" vid="{4A3C46E8-61CC-4603-A589-7422A47A8E4A}"/>
     </a:ext>
   </a:extLst>
 </a:theme>

</xml_diff>

<commit_message>
Introducing Data Science - Big Data, Machine Learning and more
</commit_message>
<xml_diff>
--- a/DataScience/Data Science note.docx
+++ b/DataScience/Data Science note.docx
@@ -390,10 +390,25 @@
         <w:t>This shows a better representation over scatterplots, majorly good when your points are exactly on top of each other. This tool is very good for density representation.</w:t>
       </w:r>
     </w:p>
+    <w:p/>
+    <w:p/>
+    <w:p/>
+    <w:p>
+      <w:r>
+        <w:lastRenderedPageBreak/>
+        <w:t>Chapter 6:</w:t>
+      </w:r>
+    </w:p>
+    <w:p>
+      <w:r>
+        <w:t>6.2 Supervised Learning:</w:t>
+      </w:r>
+    </w:p>
     <w:p>
       <w:bookmarkStart w:id="0" w:name="_GoBack"/>
       <w:bookmarkEnd w:id="0"/>
     </w:p>
+    <w:p/>
     <w:sectPr>
       <w:pgSz w:w="12240" w:h="15840"/>
       <w:pgMar w:top="1440" w:right="1440" w:bottom="1440" w:left="1440" w:header="708" w:footer="708" w:gutter="0"/>
@@ -5144,7 +5159,7 @@
   <a:extraClrSchemeLst/>
   <a:extLst>
     <a:ext uri="{05A4C25C-085E-4340-85A3-A5531E510DB2}">
-      <thm15:themeFamily xmlns:thm15="http://schemas.microsoft.com/office/thememl/2012/main" xmlns="" name="Office Theme" id="{62F939B6-93AF-4DB8-9C6B-D6C7DFDC589F}" vid="{4A3C46E8-61CC-4603-A589-7422A47A8E4A}"/>
+      <thm15:themeFamily xmlns="" xmlns:thm15="http://schemas.microsoft.com/office/thememl/2012/main" name="Office Theme" id="{62F939B6-93AF-4DB8-9C6B-D6C7DFDC589F}" vid="{4A3C46E8-61CC-4603-A589-7422A47A8E4A}"/>
     </a:ext>
   </a:extLst>
 </a:theme>

</xml_diff>